<commit_message>
User Stories - Priorities
</commit_message>
<xml_diff>
--- a/User-Stories.docx
+++ b/User-Stories.docx
@@ -733,14 +733,695 @@
         </w:rPr>
         <w:t>ren</w:t>
       </w:r>
+      <w:r>
+        <w:rPr>
+          <w:lang w:val="de-DE"/>
+        </w:rPr>
+        <w:t>.</w:t>
+      </w:r>
+    </w:p>
+    <w:p>
+      <w:pPr>
+        <w:tabs>
+          <w:tab w:val="left" w:pos="1592"/>
+          <w:tab w:val="left" w:pos="3200"/>
+          <w:tab w:val="left" w:pos="4840"/>
+          <w:tab w:val="left" w:pos="6352"/>
+          <w:tab w:val="left" w:pos="7621"/>
+        </w:tabs>
+        <w:ind w:left="108"/>
+        <w:cnfStyle w:val="100000000000" w:firstRow="1" w:lastRow="0" w:firstColumn="0" w:lastColumn="0" w:oddVBand="0" w:evenVBand="0" w:oddHBand="0" w:evenHBand="0" w:firstRowFirstColumn="0" w:firstRowLastColumn="0" w:lastRowFirstColumn="0" w:lastRowLastColumn="0"/>
+        <w:rPr>
+          <w:lang w:val="de-DE"/>
+        </w:rPr>
+      </w:pPr>
+    </w:p>
+    <w:p>
+      <w:pPr>
+        <w:tabs>
+          <w:tab w:val="left" w:pos="1592"/>
+          <w:tab w:val="left" w:pos="3200"/>
+          <w:tab w:val="left" w:pos="4840"/>
+          <w:tab w:val="left" w:pos="6352"/>
+          <w:tab w:val="left" w:pos="7621"/>
+        </w:tabs>
+        <w:ind w:left="108"/>
+        <w:cnfStyle w:val="100000000000" w:firstRow="1" w:lastRow="0" w:firstColumn="0" w:lastColumn="0" w:oddVBand="0" w:evenVBand="0" w:oddHBand="0" w:evenHBand="0" w:firstRowFirstColumn="0" w:firstRowLastColumn="0" w:lastRowFirstColumn="0" w:lastRowLastColumn="0"/>
+        <w:rPr>
+          <w:lang w:val="de-DE"/>
+        </w:rPr>
+      </w:pPr>
       <w:bookmarkStart w:id="0" w:name="_GoBack"/>
       <w:bookmarkEnd w:id="0"/>
       <w:r>
         <w:rPr>
           <w:lang w:val="de-DE"/>
         </w:rPr>
-        <w:t>.</w:t>
-      </w:r>
+        <w:t>User Story</w:t>
+      </w:r>
+      <w:r>
+        <w:rPr>
+          <w:lang w:val="de-DE"/>
+        </w:rPr>
+        <w:tab/>
+        <w:t>Aufwand</w:t>
+      </w:r>
+      <w:r>
+        <w:rPr>
+          <w:lang w:val="de-DE"/>
+        </w:rPr>
+        <w:tab/>
+        <w:t>Mehrwert</w:t>
+      </w:r>
+      <w:r>
+        <w:rPr>
+          <w:lang w:val="de-DE"/>
+        </w:rPr>
+        <w:tab/>
+        <w:t>Strafe</w:t>
+      </w:r>
+      <w:r>
+        <w:rPr>
+          <w:lang w:val="de-DE"/>
+        </w:rPr>
+        <w:tab/>
+        <w:t>Risiko</w:t>
+      </w:r>
+      <w:r>
+        <w:rPr>
+          <w:lang w:val="de-DE"/>
+        </w:rPr>
+        <w:tab/>
+        <w:t>Priorit</w:t>
+      </w:r>
+      <w:r>
+        <w:rPr>
+          <w:lang w:val="de-DE"/>
+        </w:rPr>
+        <w:t>ä</w:t>
+      </w:r>
+      <w:r>
+        <w:rPr>
+          <w:lang w:val="de-DE"/>
+        </w:rPr>
+        <w:t>t</w:t>
+      </w:r>
+    </w:p>
+    <w:p>
+      <w:pPr>
+        <w:tabs>
+          <w:tab w:val="left" w:pos="1592"/>
+          <w:tab w:val="left" w:pos="3200"/>
+          <w:tab w:val="left" w:pos="4840"/>
+          <w:tab w:val="left" w:pos="6352"/>
+          <w:tab w:val="left" w:pos="7621"/>
+        </w:tabs>
+        <w:ind w:left="108"/>
+        <w:cnfStyle w:val="000000100000" w:firstRow="0" w:lastRow="0" w:firstColumn="0" w:lastColumn="0" w:oddVBand="0" w:evenVBand="0" w:oddHBand="1" w:evenHBand="0" w:firstRowFirstColumn="0" w:firstRowLastColumn="0" w:lastRowFirstColumn="0" w:lastRowLastColumn="0"/>
+        <w:rPr>
+          <w:lang w:val="en-US"/>
+        </w:rPr>
+      </w:pPr>
+      <w:r>
+        <w:rPr>
+          <w:lang w:val="en-US"/>
+        </w:rPr>
+        <w:t>US 1</w:t>
+      </w:r>
+      <w:r>
+        <w:rPr>
+          <w:lang w:val="en-US"/>
+        </w:rPr>
+        <w:tab/>
+        <w:t>4</w:t>
+      </w:r>
+      <w:r>
+        <w:rPr>
+          <w:lang w:val="en-US"/>
+        </w:rPr>
+        <w:tab/>
+        <w:t>7</w:t>
+      </w:r>
+      <w:r>
+        <w:rPr>
+          <w:lang w:val="en-US"/>
+        </w:rPr>
+        <w:tab/>
+        <w:t>9</w:t>
+      </w:r>
+      <w:r>
+        <w:rPr>
+          <w:lang w:val="en-US"/>
+        </w:rPr>
+        <w:tab/>
+        <w:t>4</w:t>
+      </w:r>
+      <w:r>
+        <w:rPr>
+          <w:lang w:val="en-US"/>
+        </w:rPr>
+        <w:tab/>
+        <w:t>2</w:t>
+      </w:r>
+    </w:p>
+    <w:p>
+      <w:pPr>
+        <w:tabs>
+          <w:tab w:val="left" w:pos="1592"/>
+          <w:tab w:val="left" w:pos="3200"/>
+          <w:tab w:val="left" w:pos="4840"/>
+          <w:tab w:val="left" w:pos="6352"/>
+          <w:tab w:val="left" w:pos="7621"/>
+        </w:tabs>
+        <w:ind w:left="108"/>
+        <w:rPr>
+          <w:lang w:val="en-US"/>
+        </w:rPr>
+      </w:pPr>
+      <w:r>
+        <w:rPr>
+          <w:lang w:val="en-US"/>
+        </w:rPr>
+        <w:t xml:space="preserve">US </w:t>
+      </w:r>
+      <w:r>
+        <w:rPr>
+          <w:lang w:val="en-US"/>
+        </w:rPr>
+        <w:t>2</w:t>
+      </w:r>
+      <w:r>
+        <w:rPr>
+          <w:lang w:val="en-US"/>
+        </w:rPr>
+        <w:tab/>
+        <w:t>7</w:t>
+      </w:r>
+      <w:r>
+        <w:rPr>
+          <w:lang w:val="en-US"/>
+        </w:rPr>
+        <w:tab/>
+        <w:t>9</w:t>
+      </w:r>
+      <w:r>
+        <w:rPr>
+          <w:lang w:val="en-US"/>
+        </w:rPr>
+        <w:tab/>
+        <w:t>3</w:t>
+      </w:r>
+      <w:r>
+        <w:rPr>
+          <w:lang w:val="en-US"/>
+        </w:rPr>
+        <w:tab/>
+        <w:t>4</w:t>
+      </w:r>
+      <w:r>
+        <w:rPr>
+          <w:lang w:val="en-US"/>
+        </w:rPr>
+        <w:tab/>
+        <w:t>1,09</w:t>
+      </w:r>
+    </w:p>
+    <w:p>
+      <w:pPr>
+        <w:tabs>
+          <w:tab w:val="left" w:pos="1592"/>
+          <w:tab w:val="left" w:pos="3200"/>
+          <w:tab w:val="left" w:pos="4840"/>
+          <w:tab w:val="left" w:pos="6352"/>
+          <w:tab w:val="left" w:pos="7621"/>
+        </w:tabs>
+        <w:ind w:left="108"/>
+        <w:cnfStyle w:val="000000100000" w:firstRow="0" w:lastRow="0" w:firstColumn="0" w:lastColumn="0" w:oddVBand="0" w:evenVBand="0" w:oddHBand="1" w:evenHBand="0" w:firstRowFirstColumn="0" w:firstRowLastColumn="0" w:lastRowFirstColumn="0" w:lastRowLastColumn="0"/>
+        <w:rPr>
+          <w:lang w:val="en-US"/>
+        </w:rPr>
+      </w:pPr>
+      <w:r>
+        <w:rPr>
+          <w:lang w:val="en-US"/>
+        </w:rPr>
+        <w:t>US 3</w:t>
+      </w:r>
+      <w:r>
+        <w:rPr>
+          <w:lang w:val="en-US"/>
+        </w:rPr>
+        <w:tab/>
+        <w:t>3</w:t>
+      </w:r>
+      <w:r>
+        <w:rPr>
+          <w:lang w:val="en-US"/>
+        </w:rPr>
+        <w:tab/>
+        <w:t>4</w:t>
+      </w:r>
+      <w:r>
+        <w:rPr>
+          <w:lang w:val="en-US"/>
+        </w:rPr>
+        <w:tab/>
+        <w:t>7</w:t>
+      </w:r>
+      <w:r>
+        <w:rPr>
+          <w:lang w:val="en-US"/>
+        </w:rPr>
+        <w:tab/>
+        <w:t>3</w:t>
+      </w:r>
+      <w:r>
+        <w:rPr>
+          <w:lang w:val="en-US"/>
+        </w:rPr>
+        <w:tab/>
+        <w:t>1,83</w:t>
+      </w:r>
+    </w:p>
+    <w:p>
+      <w:pPr>
+        <w:tabs>
+          <w:tab w:val="left" w:pos="1592"/>
+          <w:tab w:val="left" w:pos="3200"/>
+          <w:tab w:val="left" w:pos="4840"/>
+          <w:tab w:val="left" w:pos="6352"/>
+          <w:tab w:val="left" w:pos="7621"/>
+        </w:tabs>
+        <w:ind w:left="108"/>
+        <w:rPr>
+          <w:lang w:val="en-US"/>
+        </w:rPr>
+      </w:pPr>
+      <w:r>
+        <w:rPr>
+          <w:lang w:val="en-US"/>
+        </w:rPr>
+        <w:t xml:space="preserve">US </w:t>
+      </w:r>
+      <w:r>
+        <w:rPr>
+          <w:lang w:val="en-US"/>
+        </w:rPr>
+        <w:t>4</w:t>
+      </w:r>
+      <w:r>
+        <w:rPr>
+          <w:lang w:val="en-US"/>
+        </w:rPr>
+        <w:tab/>
+        <w:t>3</w:t>
+      </w:r>
+      <w:r>
+        <w:rPr>
+          <w:lang w:val="en-US"/>
+        </w:rPr>
+        <w:tab/>
+        <w:t>7</w:t>
+      </w:r>
+      <w:r>
+        <w:rPr>
+          <w:lang w:val="en-US"/>
+        </w:rPr>
+        <w:tab/>
+        <w:t>9</w:t>
+      </w:r>
+      <w:r>
+        <w:rPr>
+          <w:lang w:val="en-US"/>
+        </w:rPr>
+        <w:tab/>
+        <w:t>5</w:t>
+      </w:r>
+      <w:r>
+        <w:rPr>
+          <w:lang w:val="en-US"/>
+        </w:rPr>
+        <w:tab/>
+        <w:t>2</w:t>
+      </w:r>
+    </w:p>
+    <w:p>
+      <w:pPr>
+        <w:tabs>
+          <w:tab w:val="left" w:pos="1592"/>
+          <w:tab w:val="left" w:pos="3200"/>
+          <w:tab w:val="left" w:pos="4840"/>
+          <w:tab w:val="left" w:pos="6352"/>
+          <w:tab w:val="left" w:pos="7621"/>
+        </w:tabs>
+        <w:ind w:left="108"/>
+        <w:cnfStyle w:val="000000100000" w:firstRow="0" w:lastRow="0" w:firstColumn="0" w:lastColumn="0" w:oddVBand="0" w:evenVBand="0" w:oddHBand="1" w:evenHBand="0" w:firstRowFirstColumn="0" w:firstRowLastColumn="0" w:lastRowFirstColumn="0" w:lastRowLastColumn="0"/>
+        <w:rPr>
+          <w:lang w:val="en-US"/>
+        </w:rPr>
+      </w:pPr>
+      <w:r>
+        <w:rPr>
+          <w:lang w:val="en-US"/>
+        </w:rPr>
+        <w:t>US 5</w:t>
+      </w:r>
+      <w:r>
+        <w:rPr>
+          <w:lang w:val="en-US"/>
+        </w:rPr>
+        <w:tab/>
+        <w:t>2</w:t>
+      </w:r>
+      <w:r>
+        <w:rPr>
+          <w:lang w:val="en-US"/>
+        </w:rPr>
+        <w:tab/>
+        <w:t>7</w:t>
+      </w:r>
+      <w:r>
+        <w:rPr>
+          <w:lang w:val="en-US"/>
+        </w:rPr>
+        <w:tab/>
+        <w:t>9</w:t>
+      </w:r>
+      <w:r>
+        <w:rPr>
+          <w:lang w:val="en-US"/>
+        </w:rPr>
+        <w:tab/>
+        <w:t>4</w:t>
+      </w:r>
+      <w:r>
+        <w:rPr>
+          <w:lang w:val="en-US"/>
+        </w:rPr>
+        <w:tab/>
+        <w:t>2,67</w:t>
+      </w:r>
+    </w:p>
+    <w:p>
+      <w:pPr>
+        <w:tabs>
+          <w:tab w:val="left" w:pos="1592"/>
+          <w:tab w:val="left" w:pos="3200"/>
+          <w:tab w:val="left" w:pos="4840"/>
+          <w:tab w:val="left" w:pos="6352"/>
+          <w:tab w:val="left" w:pos="7621"/>
+        </w:tabs>
+        <w:ind w:left="108"/>
+        <w:rPr>
+          <w:lang w:val="en-US"/>
+        </w:rPr>
+      </w:pPr>
+      <w:r>
+        <w:rPr>
+          <w:lang w:val="en-US"/>
+        </w:rPr>
+        <w:t>US 6</w:t>
+      </w:r>
+      <w:r>
+        <w:rPr>
+          <w:lang w:val="en-US"/>
+        </w:rPr>
+        <w:tab/>
+        <w:t>3</w:t>
+      </w:r>
+      <w:r>
+        <w:rPr>
+          <w:lang w:val="en-US"/>
+        </w:rPr>
+        <w:tab/>
+        <w:t>6</w:t>
+      </w:r>
+      <w:r>
+        <w:rPr>
+          <w:lang w:val="en-US"/>
+        </w:rPr>
+        <w:tab/>
+        <w:t>7</w:t>
+      </w:r>
+      <w:r>
+        <w:rPr>
+          <w:lang w:val="en-US"/>
+        </w:rPr>
+        <w:tab/>
+        <w:t>5</w:t>
+      </w:r>
+      <w:r>
+        <w:rPr>
+          <w:lang w:val="en-US"/>
+        </w:rPr>
+        <w:tab/>
+        <w:t>1,625</w:t>
+      </w:r>
+    </w:p>
+    <w:p>
+      <w:pPr>
+        <w:tabs>
+          <w:tab w:val="left" w:pos="1592"/>
+          <w:tab w:val="left" w:pos="3200"/>
+          <w:tab w:val="left" w:pos="4840"/>
+          <w:tab w:val="left" w:pos="6352"/>
+          <w:tab w:val="left" w:pos="7621"/>
+        </w:tabs>
+        <w:ind w:left="108"/>
+        <w:cnfStyle w:val="000000100000" w:firstRow="0" w:lastRow="0" w:firstColumn="0" w:lastColumn="0" w:oddVBand="0" w:evenVBand="0" w:oddHBand="1" w:evenHBand="0" w:firstRowFirstColumn="0" w:firstRowLastColumn="0" w:lastRowFirstColumn="0" w:lastRowLastColumn="0"/>
+        <w:rPr>
+          <w:lang w:val="en-US"/>
+        </w:rPr>
+      </w:pPr>
+      <w:r>
+        <w:rPr>
+          <w:lang w:val="en-US"/>
+        </w:rPr>
+        <w:t>US 7</w:t>
+      </w:r>
+      <w:r>
+        <w:rPr>
+          <w:lang w:val="en-US"/>
+        </w:rPr>
+        <w:tab/>
+        <w:t>3</w:t>
+      </w:r>
+      <w:r>
+        <w:rPr>
+          <w:lang w:val="en-US"/>
+        </w:rPr>
+        <w:tab/>
+        <w:t>6</w:t>
+      </w:r>
+      <w:r>
+        <w:rPr>
+          <w:lang w:val="en-US"/>
+        </w:rPr>
+        <w:tab/>
+        <w:t>6</w:t>
+      </w:r>
+      <w:r>
+        <w:rPr>
+          <w:lang w:val="en-US"/>
+        </w:rPr>
+        <w:tab/>
+        <w:t>4</w:t>
+      </w:r>
+      <w:r>
+        <w:rPr>
+          <w:lang w:val="en-US"/>
+        </w:rPr>
+        <w:tab/>
+        <w:t>1,71</w:t>
+      </w:r>
+    </w:p>
+    <w:p>
+      <w:pPr>
+        <w:tabs>
+          <w:tab w:val="left" w:pos="1592"/>
+          <w:tab w:val="left" w:pos="3200"/>
+          <w:tab w:val="left" w:pos="4840"/>
+          <w:tab w:val="left" w:pos="6352"/>
+          <w:tab w:val="left" w:pos="7621"/>
+        </w:tabs>
+        <w:ind w:left="108"/>
+        <w:rPr>
+          <w:lang w:val="en-US"/>
+        </w:rPr>
+      </w:pPr>
+      <w:r>
+        <w:rPr>
+          <w:lang w:val="en-US"/>
+        </w:rPr>
+        <w:t>US 8</w:t>
+      </w:r>
+      <w:r>
+        <w:rPr>
+          <w:lang w:val="en-US"/>
+        </w:rPr>
+        <w:tab/>
+        <w:t>6</w:t>
+      </w:r>
+      <w:r>
+        <w:rPr>
+          <w:lang w:val="en-US"/>
+        </w:rPr>
+        <w:tab/>
+        <w:t>7</w:t>
+      </w:r>
+      <w:r>
+        <w:rPr>
+          <w:lang w:val="en-US"/>
+        </w:rPr>
+        <w:tab/>
+        <w:t>8</w:t>
+      </w:r>
+      <w:r>
+        <w:rPr>
+          <w:lang w:val="en-US"/>
+        </w:rPr>
+        <w:tab/>
+        <w:t>4</w:t>
+      </w:r>
+      <w:r>
+        <w:rPr>
+          <w:lang w:val="en-US"/>
+        </w:rPr>
+        <w:tab/>
+        <w:t>1,5</w:t>
+      </w:r>
+    </w:p>
+    <w:p>
+      <w:pPr>
+        <w:tabs>
+          <w:tab w:val="left" w:pos="1592"/>
+          <w:tab w:val="left" w:pos="3200"/>
+          <w:tab w:val="left" w:pos="4840"/>
+          <w:tab w:val="left" w:pos="6352"/>
+          <w:tab w:val="left" w:pos="7621"/>
+        </w:tabs>
+        <w:ind w:left="108"/>
+        <w:cnfStyle w:val="000000100000" w:firstRow="0" w:lastRow="0" w:firstColumn="0" w:lastColumn="0" w:oddVBand="0" w:evenVBand="0" w:oddHBand="1" w:evenHBand="0" w:firstRowFirstColumn="0" w:firstRowLastColumn="0" w:lastRowFirstColumn="0" w:lastRowLastColumn="0"/>
+        <w:rPr>
+          <w:lang w:val="en-US"/>
+        </w:rPr>
+      </w:pPr>
+      <w:r>
+        <w:rPr>
+          <w:lang w:val="en-US"/>
+        </w:rPr>
+        <w:t xml:space="preserve">US </w:t>
+      </w:r>
+      <w:r>
+        <w:rPr>
+          <w:lang w:val="en-US"/>
+        </w:rPr>
+        <w:t>9</w:t>
+      </w:r>
+      <w:r>
+        <w:rPr>
+          <w:lang w:val="en-US"/>
+        </w:rPr>
+        <w:tab/>
+        <w:t>6</w:t>
+      </w:r>
+      <w:r>
+        <w:rPr>
+          <w:lang w:val="en-US"/>
+        </w:rPr>
+        <w:tab/>
+        <w:t>8</w:t>
+      </w:r>
+      <w:r>
+        <w:rPr>
+          <w:lang w:val="en-US"/>
+        </w:rPr>
+        <w:tab/>
+        <w:t>8</w:t>
+      </w:r>
+      <w:r>
+        <w:rPr>
+          <w:lang w:val="en-US"/>
+        </w:rPr>
+        <w:tab/>
+        <w:t>4</w:t>
+      </w:r>
+      <w:r>
+        <w:rPr>
+          <w:lang w:val="en-US"/>
+        </w:rPr>
+        <w:tab/>
+        <w:t>1,6</w:t>
+      </w:r>
+    </w:p>
+    <w:p>
+      <w:pPr>
+        <w:tabs>
+          <w:tab w:val="left" w:pos="1592"/>
+          <w:tab w:val="left" w:pos="3200"/>
+          <w:tab w:val="left" w:pos="4840"/>
+          <w:tab w:val="left" w:pos="6352"/>
+          <w:tab w:val="left" w:pos="7621"/>
+        </w:tabs>
+        <w:ind w:left="108"/>
+        <w:rPr>
+          <w:lang w:val="en-US"/>
+        </w:rPr>
+      </w:pPr>
+      <w:r>
+        <w:rPr>
+          <w:lang w:val="en-US"/>
+        </w:rPr>
+        <w:t>US 1</w:t>
+      </w:r>
+      <w:r>
+        <w:rPr>
+          <w:lang w:val="en-US"/>
+        </w:rPr>
+        <w:t>0</w:t>
+      </w:r>
+      <w:r>
+        <w:rPr>
+          <w:lang w:val="en-US"/>
+        </w:rPr>
+        <w:tab/>
+        <w:t>3</w:t>
+      </w:r>
+      <w:r>
+        <w:rPr>
+          <w:lang w:val="en-US"/>
+        </w:rPr>
+        <w:tab/>
+        <w:t>7</w:t>
+      </w:r>
+      <w:r>
+        <w:rPr>
+          <w:lang w:val="en-US"/>
+        </w:rPr>
+        <w:tab/>
+        <w:t>7</w:t>
+      </w:r>
+      <w:r>
+        <w:rPr>
+          <w:lang w:val="en-US"/>
+        </w:rPr>
+        <w:tab/>
+        <w:t>3</w:t>
+      </w:r>
+      <w:r>
+        <w:rPr>
+          <w:lang w:val="en-US"/>
+        </w:rPr>
+        <w:tab/>
+        <w:t>2,33</w:t>
+      </w:r>
+    </w:p>
+    <w:p>
+      <w:pPr>
+        <w:rPr>
+          <w:lang w:val="en-US"/>
+        </w:rPr>
+      </w:pPr>
     </w:p>
     <w:sectPr>
       <w:headerReference w:type="default" r:id="rId7"/>
@@ -1041,6 +1722,7 @@
     <w:lsdException w:name="HTML Sample" w:semiHidden="1" w:unhideWhenUsed="1"/>
     <w:lsdException w:name="HTML Typewriter" w:semiHidden="1" w:unhideWhenUsed="1"/>
     <w:lsdException w:name="HTML Variable" w:semiHidden="1" w:unhideWhenUsed="1"/>
+    <w:lsdException w:name="Normal Table" w:semiHidden="1" w:unhideWhenUsed="1"/>
     <w:lsdException w:name="annotation subject" w:semiHidden="1" w:unhideWhenUsed="1"/>
     <w:lsdException w:name="No List" w:semiHidden="1" w:unhideWhenUsed="1"/>
     <w:lsdException w:name="Outline List 1" w:semiHidden="1" w:unhideWhenUsed="1"/>
@@ -1087,8 +1769,10 @@
     <w:lsdException w:name="Table Subtle 2" w:semiHidden="1" w:unhideWhenUsed="1"/>
     <w:lsdException w:name="Table Web 1" w:semiHidden="1" w:unhideWhenUsed="1"/>
     <w:lsdException w:name="Table Web 2" w:semiHidden="1" w:unhideWhenUsed="1"/>
+    <w:lsdException w:name="Table Web 3" w:semiHidden="1" w:unhideWhenUsed="1"/>
     <w:lsdException w:name="Balloon Text" w:semiHidden="1" w:unhideWhenUsed="1"/>
     <w:lsdException w:name="Table Grid" w:uiPriority="39"/>
+    <w:lsdException w:name="Table Theme" w:semiHidden="1" w:unhideWhenUsed="1"/>
     <w:lsdException w:name="Placeholder Text" w:semiHidden="1"/>
     <w:lsdException w:name="No Spacing" w:uiPriority="1" w:qFormat="1"/>
     <w:lsdException w:name="Light Shading" w:uiPriority="60"/>
@@ -1313,6 +1997,50 @@
     <w:name w:val="Normal"/>
     <w:qFormat/>
   </w:style>
+  <w:style w:type="paragraph" w:styleId="berschrift2">
+    <w:name w:val="heading 2"/>
+    <w:basedOn w:val="Standard"/>
+    <w:next w:val="Standard"/>
+    <w:link w:val="berschrift2Zchn"/>
+    <w:uiPriority w:val="9"/>
+    <w:unhideWhenUsed/>
+    <w:qFormat/>
+    <w:rsid w:val="008A1132"/>
+    <w:pPr>
+      <w:keepNext/>
+      <w:keepLines/>
+      <w:spacing w:before="40" w:after="0"/>
+      <w:outlineLvl w:val="1"/>
+    </w:pPr>
+    <w:rPr>
+      <w:rFonts w:asciiTheme="majorHAnsi" w:eastAsiaTheme="majorEastAsia" w:hAnsiTheme="majorHAnsi" w:cstheme="majorBidi"/>
+      <w:color w:val="2F5496" w:themeColor="accent1" w:themeShade="BF"/>
+      <w:sz w:val="26"/>
+      <w:szCs w:val="26"/>
+    </w:rPr>
+  </w:style>
+  <w:style w:type="paragraph" w:styleId="berschrift3">
+    <w:name w:val="heading 3"/>
+    <w:basedOn w:val="Standard"/>
+    <w:next w:val="Standard"/>
+    <w:link w:val="berschrift3Zchn"/>
+    <w:uiPriority w:val="9"/>
+    <w:unhideWhenUsed/>
+    <w:qFormat/>
+    <w:rsid w:val="008A1132"/>
+    <w:pPr>
+      <w:keepNext/>
+      <w:keepLines/>
+      <w:spacing w:before="40" w:after="0"/>
+      <w:outlineLvl w:val="2"/>
+    </w:pPr>
+    <w:rPr>
+      <w:rFonts w:asciiTheme="majorHAnsi" w:eastAsiaTheme="majorEastAsia" w:hAnsiTheme="majorHAnsi" w:cstheme="majorBidi"/>
+      <w:color w:val="1F3763" w:themeColor="accent1" w:themeShade="7F"/>
+      <w:sz w:val="24"/>
+      <w:szCs w:val="24"/>
+    </w:rPr>
+  </w:style>
   <w:style w:type="character" w:default="1" w:styleId="Absatz-Standardschriftart">
     <w:name w:val="Default Paragraph Font"/>
     <w:uiPriority w:val="1"/>
@@ -1442,6 +2170,171 @@
       <w:ind w:left="720"/>
       <w:contextualSpacing/>
     </w:pPr>
+  </w:style>
+  <w:style w:type="character" w:customStyle="1" w:styleId="berschrift2Zchn">
+    <w:name w:val="Überschrift 2 Zchn"/>
+    <w:basedOn w:val="Absatz-Standardschriftart"/>
+    <w:link w:val="berschrift2"/>
+    <w:uiPriority w:val="9"/>
+    <w:rsid w:val="008A1132"/>
+    <w:rPr>
+      <w:rFonts w:asciiTheme="majorHAnsi" w:eastAsiaTheme="majorEastAsia" w:hAnsiTheme="majorHAnsi" w:cstheme="majorBidi"/>
+      <w:color w:val="2F5496" w:themeColor="accent1" w:themeShade="BF"/>
+      <w:sz w:val="26"/>
+      <w:szCs w:val="26"/>
+    </w:rPr>
+  </w:style>
+  <w:style w:type="character" w:customStyle="1" w:styleId="berschrift3Zchn">
+    <w:name w:val="Überschrift 3 Zchn"/>
+    <w:basedOn w:val="Absatz-Standardschriftart"/>
+    <w:link w:val="berschrift3"/>
+    <w:uiPriority w:val="9"/>
+    <w:rsid w:val="008A1132"/>
+    <w:rPr>
+      <w:rFonts w:asciiTheme="majorHAnsi" w:eastAsiaTheme="majorEastAsia" w:hAnsiTheme="majorHAnsi" w:cstheme="majorBidi"/>
+      <w:color w:val="1F3763" w:themeColor="accent1" w:themeShade="7F"/>
+      <w:sz w:val="24"/>
+      <w:szCs w:val="24"/>
+    </w:rPr>
+  </w:style>
+  <w:style w:type="table" w:styleId="Tabellenraster">
+    <w:name w:val="Table Grid"/>
+    <w:basedOn w:val="NormaleTabelle"/>
+    <w:uiPriority w:val="39"/>
+    <w:rsid w:val="007C5FEA"/>
+    <w:pPr>
+      <w:spacing w:after="0" w:line="240" w:lineRule="auto"/>
+    </w:pPr>
+    <w:tblPr>
+      <w:tblBorders>
+        <w:top w:val="single" w:sz="4" w:space="0" w:color="auto"/>
+        <w:left w:val="single" w:sz="4" w:space="0" w:color="auto"/>
+        <w:bottom w:val="single" w:sz="4" w:space="0" w:color="auto"/>
+        <w:right w:val="single" w:sz="4" w:space="0" w:color="auto"/>
+        <w:insideH w:val="single" w:sz="4" w:space="0" w:color="auto"/>
+        <w:insideV w:val="single" w:sz="4" w:space="0" w:color="auto"/>
+      </w:tblBorders>
+    </w:tblPr>
+  </w:style>
+  <w:style w:type="table" w:styleId="EinfacheTabelle5">
+    <w:name w:val="Plain Table 5"/>
+    <w:basedOn w:val="NormaleTabelle"/>
+    <w:uiPriority w:val="45"/>
+    <w:rsid w:val="007C5FEA"/>
+    <w:pPr>
+      <w:spacing w:after="0" w:line="240" w:lineRule="auto"/>
+    </w:pPr>
+    <w:tblPr>
+      <w:tblStyleRowBandSize w:val="1"/>
+      <w:tblStyleColBandSize w:val="1"/>
+    </w:tblPr>
+    <w:tblStylePr w:type="firstRow">
+      <w:rPr>
+        <w:rFonts w:asciiTheme="majorHAnsi" w:eastAsiaTheme="majorEastAsia" w:hAnsiTheme="majorHAnsi" w:cstheme="majorBidi"/>
+        <w:i/>
+        <w:iCs/>
+        <w:sz w:val="26"/>
+      </w:rPr>
+      <w:tblPr/>
+      <w:tcPr>
+        <w:tcBorders>
+          <w:bottom w:val="single" w:sz="4" w:space="0" w:color="7F7F7F" w:themeColor="text1" w:themeTint="80"/>
+        </w:tcBorders>
+        <w:shd w:val="clear" w:color="auto" w:fill="FFFFFF" w:themeFill="background1"/>
+      </w:tcPr>
+    </w:tblStylePr>
+    <w:tblStylePr w:type="lastRow">
+      <w:rPr>
+        <w:rFonts w:asciiTheme="majorHAnsi" w:eastAsiaTheme="majorEastAsia" w:hAnsiTheme="majorHAnsi" w:cstheme="majorBidi"/>
+        <w:i/>
+        <w:iCs/>
+        <w:sz w:val="26"/>
+      </w:rPr>
+      <w:tblPr/>
+      <w:tcPr>
+        <w:tcBorders>
+          <w:top w:val="single" w:sz="4" w:space="0" w:color="7F7F7F" w:themeColor="text1" w:themeTint="80"/>
+        </w:tcBorders>
+        <w:shd w:val="clear" w:color="auto" w:fill="FFFFFF" w:themeFill="background1"/>
+      </w:tcPr>
+    </w:tblStylePr>
+    <w:tblStylePr w:type="firstCol">
+      <w:pPr>
+        <w:jc w:val="right"/>
+      </w:pPr>
+      <w:rPr>
+        <w:rFonts w:asciiTheme="majorHAnsi" w:eastAsiaTheme="majorEastAsia" w:hAnsiTheme="majorHAnsi" w:cstheme="majorBidi"/>
+        <w:i/>
+        <w:iCs/>
+        <w:sz w:val="26"/>
+      </w:rPr>
+      <w:tblPr/>
+      <w:tcPr>
+        <w:tcBorders>
+          <w:right w:val="single" w:sz="4" w:space="0" w:color="7F7F7F" w:themeColor="text1" w:themeTint="80"/>
+        </w:tcBorders>
+        <w:shd w:val="clear" w:color="auto" w:fill="FFFFFF" w:themeFill="background1"/>
+      </w:tcPr>
+    </w:tblStylePr>
+    <w:tblStylePr w:type="lastCol">
+      <w:rPr>
+        <w:rFonts w:asciiTheme="majorHAnsi" w:eastAsiaTheme="majorEastAsia" w:hAnsiTheme="majorHAnsi" w:cstheme="majorBidi"/>
+        <w:i/>
+        <w:iCs/>
+        <w:sz w:val="26"/>
+      </w:rPr>
+      <w:tblPr/>
+      <w:tcPr>
+        <w:tcBorders>
+          <w:left w:val="single" w:sz="4" w:space="0" w:color="7F7F7F" w:themeColor="text1" w:themeTint="80"/>
+        </w:tcBorders>
+        <w:shd w:val="clear" w:color="auto" w:fill="FFFFFF" w:themeFill="background1"/>
+      </w:tcPr>
+    </w:tblStylePr>
+    <w:tblStylePr w:type="band1Vert">
+      <w:tblPr/>
+      <w:tcPr>
+        <w:shd w:val="clear" w:color="auto" w:fill="F2F2F2" w:themeFill="background1" w:themeFillShade="F2"/>
+      </w:tcPr>
+    </w:tblStylePr>
+    <w:tblStylePr w:type="band1Horz">
+      <w:tblPr/>
+      <w:tcPr>
+        <w:shd w:val="clear" w:color="auto" w:fill="F2F2F2" w:themeFill="background1" w:themeFillShade="F2"/>
+      </w:tcPr>
+    </w:tblStylePr>
+    <w:tblStylePr w:type="neCell">
+      <w:tblPr/>
+      <w:tcPr>
+        <w:tcBorders>
+          <w:left w:val="nil"/>
+        </w:tcBorders>
+      </w:tcPr>
+    </w:tblStylePr>
+    <w:tblStylePr w:type="nwCell">
+      <w:tblPr/>
+      <w:tcPr>
+        <w:tcBorders>
+          <w:right w:val="nil"/>
+        </w:tcBorders>
+      </w:tcPr>
+    </w:tblStylePr>
+    <w:tblStylePr w:type="seCell">
+      <w:tblPr/>
+      <w:tcPr>
+        <w:tcBorders>
+          <w:left w:val="nil"/>
+        </w:tcBorders>
+      </w:tcPr>
+    </w:tblStylePr>
+    <w:tblStylePr w:type="swCell">
+      <w:tblPr/>
+      <w:tcPr>
+        <w:tcBorders>
+          <w:right w:val="nil"/>
+        </w:tcBorders>
+      </w:tcPr>
+    </w:tblStylePr>
   </w:style>
 </w:styles>
 </file>

</xml_diff>